<commit_message>
Even further improves documentation
</commit_message>
<xml_diff>
--- a/docs/Executive Summary.docx
+++ b/docs/Executive Summary.docx
@@ -16,7 +16,46 @@
         <w:ind w:firstLine="720"/>
       </w:pPr>
       <w:r>
-        <w:t>Body.</w:t>
+        <w:t xml:space="preserve">Computer programming </w:t>
+      </w:r>
+      <w:proofErr w:type="gramStart"/>
+      <w:r>
+        <w:t>is often found</w:t>
+      </w:r>
+      <w:proofErr w:type="gramEnd"/>
+      <w:r>
+        <w:t xml:space="preserve"> to be a rather esoteric, labor-intensive endeavor. It tends to be both very difficult to learn, and, once learned, take large amounts of work and huge numbers of lines of code to accomplish simple tasks. </w:t>
+      </w:r>
+      <w:proofErr w:type="gramStart"/>
+      <w:r>
+        <w:t>A new field of programming languages—functional programming languages—hope</w:t>
+      </w:r>
+      <w:proofErr w:type="gramEnd"/>
+      <w:r>
+        <w:t xml:space="preserve"> to solve the second problem by providing the programmer with powerful tools to perform complex tasks in simple ways, using less code.</w:t>
+      </w:r>
+      <w:r>
+        <w:t xml:space="preserve"> These abstractions, as they are referred to in computer science, are unique to functional programming and are found to be incredibly powerful tools for writing simpler, shorter, more concise, and more modular code.</w:t>
+      </w:r>
+      <w:r>
+        <w:t xml:space="preserve"> Functional programming languages are also easier to debug, think about, and optimize.</w:t>
+      </w:r>
+      <w:r>
+        <w:t xml:space="preserve"> Unfortunately, they are currently too specialized and fail to solve the first problem of learning difficulty. The field of functional programming languages currently lacks a scripting language, an easy-to-use, broadly applicable language built for the average, everyday programmer.</w:t>
+      </w:r>
+      <w:r>
+        <w:t xml:space="preserve"> Instead, existing functional programming languages focus on mathematical purity and execution speed over general applicability and ease-of-use.</w:t>
+      </w:r>
+      <w:r>
+        <w:t xml:space="preserve"> This paper presents the new Rabbit programming language, written by the author, as the solution to these problems. Rabbit is a functional scripting language, built to combine the power of functional programming with the ease-of-use and generality of scripting languages. It </w:t>
+      </w:r>
+      <w:proofErr w:type="gramStart"/>
+      <w:r>
+        <w:t>is thought</w:t>
+      </w:r>
+      <w:proofErr w:type="gramEnd"/>
+      <w:r>
+        <w:t xml:space="preserve"> that this will make Rabbit useful for a variety of purposes, including the creation of Domain-Specific Languages to solve problems in robotics, engineering, mathematics, and applied science.</w:t>
       </w:r>
       <w:bookmarkStart w:id="0" w:name="_GoBack"/>
       <w:bookmarkEnd w:id="0"/>

</xml_diff>

<commit_message>
Updates documentation to semi-final versions
</commit_message>
<xml_diff>
--- a/docs/Executive Summary.docx
+++ b/docs/Executive Summary.docx
@@ -18,47 +18,162 @@
       <w:r>
         <w:t xml:space="preserve">Computer programming </w:t>
       </w:r>
+      <w:r>
+        <w:t>can be a very</w:t>
+      </w:r>
+      <w:r>
+        <w:t xml:space="preserve"> labor-intensive endeavor</w:t>
+      </w:r>
+      <w:r>
+        <w:t xml:space="preserve">. </w:t>
+      </w:r>
+      <w:r>
+        <w:t xml:space="preserve">It often </w:t>
+      </w:r>
+      <w:r>
+        <w:t>take</w:t>
+      </w:r>
+      <w:r>
+        <w:t>s</w:t>
+      </w:r>
+      <w:r>
+        <w:t xml:space="preserve"> large amounts of work and huge numbers of lines of code to accomplish </w:t>
+      </w:r>
+      <w:r>
+        <w:t xml:space="preserve">even the </w:t>
+      </w:r>
+      <w:r>
+        <w:t>simple</w:t>
+      </w:r>
+      <w:r>
+        <w:t>st</w:t>
+      </w:r>
+      <w:r>
+        <w:t xml:space="preserve"> tasks. A new field of programming languages—functional programming languages—hope</w:t>
+      </w:r>
+      <w:r>
+        <w:t>s</w:t>
+      </w:r>
+      <w:r>
+        <w:t xml:space="preserve"> to solve </w:t>
+      </w:r>
+      <w:r>
+        <w:t>this</w:t>
+      </w:r>
+      <w:r>
+        <w:t xml:space="preserve"> problem by providing </w:t>
+      </w:r>
+      <w:r>
+        <w:t>programmers</w:t>
+      </w:r>
+      <w:r>
+        <w:t xml:space="preserve"> with powerful tools to perform complex tasks in simple ways, using less code.</w:t>
+      </w:r>
+      <w:r>
+        <w:t xml:space="preserve"> </w:t>
+      </w:r>
+      <w:r>
+        <w:t>These tools</w:t>
+      </w:r>
+      <w:r>
+        <w:t xml:space="preserve"> are unique to functional programming and </w:t>
+      </w:r>
       <w:proofErr w:type="gramStart"/>
       <w:r>
-        <w:t>is often found</w:t>
+        <w:t>are found</w:t>
       </w:r>
       <w:proofErr w:type="gramEnd"/>
       <w:r>
-        <w:t xml:space="preserve"> to be a rather esoteric, labor-intensive endeavor. It tends to be both very difficult to learn, and, once learned, take large amounts of work and huge numbers of lines of code to accomplish simple tasks. </w:t>
+        <w:t xml:space="preserve"> to be incredibly powerful for writing simpler, shorter, </w:t>
+      </w:r>
+      <w:r>
+        <w:t xml:space="preserve">and </w:t>
+      </w:r>
+      <w:r>
+        <w:t>more concise</w:t>
+      </w:r>
+      <w:r>
+        <w:t xml:space="preserve"> </w:t>
+      </w:r>
+      <w:r>
+        <w:t>code</w:t>
+      </w:r>
+      <w:r>
+        <w:t xml:space="preserve"> that is</w:t>
+      </w:r>
+      <w:r>
+        <w:t xml:space="preserve"> easier to debug, think about, and optimize.</w:t>
+      </w:r>
+      <w:r>
+        <w:t xml:space="preserve"> Unfortunately, they are currently too specialized</w:t>
+      </w:r>
+      <w:r>
+        <w:t>, which makes them incredibly difficult to learn</w:t>
+      </w:r>
+      <w:r>
+        <w:t>. The field of functional programming languages lacks a scripting language, an easy-to-use, broadly applicable language built for the average, everyday programmer.</w:t>
+      </w:r>
+      <w:r>
+        <w:t xml:space="preserve"> Instead, existing functional programming languages focus on mathematical purity and execution speed over general applicability and ease-of-use.</w:t>
+      </w:r>
+      <w:r>
+        <w:t xml:space="preserve"> </w:t>
+      </w:r>
+      <w:r>
+        <w:t>A new programming language, Rabbit, written by the author, hopes to solve</w:t>
+      </w:r>
+      <w:r>
+        <w:t xml:space="preserve"> these problems. Rabbit is a functional scripting language, built to combine the power of functional programming with the ease-of-use and generality of scripting languages. </w:t>
+      </w:r>
+      <w:r>
+        <w:t xml:space="preserve">Rabbit does this on top of the existing scripting framework of the Python programming language, which has already proven itself </w:t>
       </w:r>
       <w:proofErr w:type="gramStart"/>
       <w:r>
-        <w:t>A new field of programming languages—functional programming languages—hope</w:t>
+        <w:t>to be easy</w:t>
       </w:r>
       <w:proofErr w:type="gramEnd"/>
       <w:r>
-        <w:t xml:space="preserve"> to solve the second problem by providing the programmer with powerful tools to perform complex tasks in simple ways, using less code.</w:t>
-      </w:r>
-      <w:r>
-        <w:t xml:space="preserve"> These abstractions, as they are referred to in computer science, are unique to functional programming and are found to be incredibly powerful tools for writing simpler, shorter, more concise, and more modular code.</w:t>
-      </w:r>
-      <w:r>
-        <w:t xml:space="preserve"> Functional programming languages are also easier to debug, think about, and optimize.</w:t>
-      </w:r>
-      <w:r>
-        <w:t xml:space="preserve"> Unfortunately, they are currently too specialized and fail to solve the first problem of learning difficulty. The field of functional programming languages currently lacks a scripting language, an easy-to-use, broadly applicable language built for the average, everyday programmer.</w:t>
-      </w:r>
-      <w:r>
-        <w:t xml:space="preserve"> Instead, existing functional programming languages focus on mathematical purity and execution speed over general applicability and ease-of-use.</w:t>
-      </w:r>
-      <w:r>
-        <w:t xml:space="preserve"> This paper presents the new Rabbit programming language, written by the author, as the solution to these problems. Rabbit is a functional scripting language, built to combine the power of functional programming with the ease-of-use and generality of scripting languages. It </w:t>
-      </w:r>
-      <w:proofErr w:type="gramStart"/>
-      <w:r>
-        <w:t>is thought</w:t>
-      </w:r>
-      <w:proofErr w:type="gramEnd"/>
-      <w:r>
-        <w:t xml:space="preserve"> that this will make Rabbit useful for a variety of purposes, including the creation of Domain-Specific Languages to solve problems in robotics, engineering, mathematics, and applied science.</w:t>
+        <w:t xml:space="preserve"> to </w:t>
+      </w:r>
+      <w:r>
+        <w:t>use</w:t>
+      </w:r>
+      <w:r>
+        <w:t xml:space="preserve">, </w:t>
+      </w:r>
+      <w:r>
+        <w:t>thus allowing Rabbit to also be easy to extend</w:t>
+      </w:r>
+      <w:r>
+        <w:t xml:space="preserve">. </w:t>
+      </w:r>
+      <w:r>
+        <w:t xml:space="preserve">It is thought that </w:t>
+      </w:r>
+      <w:r>
+        <w:t>Rabbit’s powerful functional programming features</w:t>
+      </w:r>
+      <w:r>
+        <w:t>,</w:t>
+      </w:r>
+      <w:r>
+        <w:t xml:space="preserve"> combined with its easy extensibility</w:t>
       </w:r>
       <w:bookmarkStart w:id="0" w:name="_GoBack"/>
       <w:bookmarkEnd w:id="0"/>
+      <w:r>
+        <w:t>,</w:t>
+      </w:r>
+      <w:r>
+        <w:t xml:space="preserve"> will make Rabbit useful for a variety of purposes, including the creati</w:t>
+      </w:r>
+      <w:r>
+        <w:t xml:space="preserve">on of Domain-Specific Languages, specialized languages built for a very specific purpose, </w:t>
+      </w:r>
+      <w:r>
+        <w:t>to solve problems in robotics, engineering, mathematics, and applied science.</w:t>
+      </w:r>
     </w:p>
     <w:sectPr>
       <w:pgSz w:w="12240" w:h="15840"/>

</xml_diff>

<commit_message>
Makes a small post-final documentation update
</commit_message>
<xml_diff>
--- a/docs/Executive Summary.docx
+++ b/docs/Executive Summary.docx
@@ -126,15 +126,13 @@
         <w:t xml:space="preserve"> these problems. Rabbit is a functional scripting language, built to combine the power of functional programming with the ease-of-use and generality of scripting languages. </w:t>
       </w:r>
       <w:r>
-        <w:t xml:space="preserve">Rabbit does this on top of the existing scripting framework of the Python programming language, which has already proven itself </w:t>
-      </w:r>
-      <w:proofErr w:type="gramStart"/>
-      <w:r>
-        <w:t>to be easy</w:t>
-      </w:r>
-      <w:proofErr w:type="gramEnd"/>
-      <w:r>
-        <w:t xml:space="preserve"> to </w:t>
+        <w:t>Rabbit does this on top of the existing scripting</w:t>
+      </w:r>
+      <w:r>
+        <w:t>, albeit non-functional,</w:t>
+      </w:r>
+      <w:r>
+        <w:t xml:space="preserve"> framework of the Python programming language, which has already proven itself to be easy to </w:t>
       </w:r>
       <w:r>
         <w:t>use</w:t>
@@ -159,20 +157,23 @@
       </w:r>
       <w:r>
         <w:t xml:space="preserve"> combined with its easy extensibility</w:t>
+      </w:r>
+      <w:r>
+        <w:t>,</w:t>
+      </w:r>
+      <w:r>
+        <w:t xml:space="preserve"> will make Rabbit useful for a variety of purposes, including the creati</w:t>
+      </w:r>
+      <w:r>
+        <w:t xml:space="preserve">on of Domain-Specific Languages, specialized languages built for a very specific purpose, </w:t>
+      </w:r>
+      <w:r>
+        <w:t>to solve</w:t>
       </w:r>
       <w:bookmarkStart w:id="0" w:name="_GoBack"/>
       <w:bookmarkEnd w:id="0"/>
       <w:r>
-        <w:t>,</w:t>
-      </w:r>
-      <w:r>
-        <w:t xml:space="preserve"> will make Rabbit useful for a variety of purposes, including the creati</w:t>
-      </w:r>
-      <w:r>
-        <w:t xml:space="preserve">on of Domain-Specific Languages, specialized languages built for a very specific purpose, </w:t>
-      </w:r>
-      <w:r>
-        <w:t>to solve problems in robotics, engineering, mathematics, and applied science.</w:t>
+        <w:t xml:space="preserve"> problems in robotics, engineering, mathematics, and applied science.</w:t>
       </w:r>
     </w:p>
     <w:sectPr>

</xml_diff>

<commit_message>
Updates documentation in preparation for 1.0.1
</commit_message>
<xml_diff>
--- a/docs/Executive Summary.docx
+++ b/docs/Executive Summary.docx
@@ -103,7 +103,15 @@
         <w:t>, which makes them incredibly difficult to learn</w:t>
       </w:r>
       <w:r>
-        <w:t>. The field of functional programming languages lacks a scripting language, an easy-to-use, broadly applicable language built for the average, everyday programmer.</w:t>
+        <w:t xml:space="preserve">. The field of functional programming languages lacks a scripting language, an easy-to-use, </w:t>
+      </w:r>
+      <w:proofErr w:type="gramStart"/>
+      <w:r>
+        <w:t>broadly</w:t>
+      </w:r>
+      <w:proofErr w:type="gramEnd"/>
+      <w:r>
+        <w:t xml:space="preserve"> applicable language built for the average, everyday programmer.</w:t>
       </w:r>
       <w:r>
         <w:t xml:space="preserve"> Instead, existing functional programming languages focus on mathematical purity and execution speed over general applicability and ease-of-use.</w:t>
@@ -112,7 +120,15 @@
         <w:t xml:space="preserve"> </w:t>
       </w:r>
       <w:r>
-        <w:t>A new programming language, Rabbit, written by the author, hopes to solve</w:t>
+        <w:t xml:space="preserve">A new programming language, Rabbit, written by the author, </w:t>
+      </w:r>
+      <w:proofErr w:type="gramStart"/>
+      <w:r>
+        <w:t>hopes</w:t>
+      </w:r>
+      <w:proofErr w:type="gramEnd"/>
+      <w:r>
+        <w:t xml:space="preserve"> to solve</w:t>
       </w:r>
       <w:r>
         <w:t xml:space="preserve"> these problems. Rabbit is a functional scripting language, built to combine the power of functional programming with the ease-of-use and generality of scripting languages. </w:t>
@@ -154,21 +170,27 @@
         <w:t>,</w:t>
       </w:r>
       <w:r>
-        <w:t xml:space="preserve"> will make Rabbit useful for a variety of purposes, including the creati</w:t>
-      </w:r>
-      <w:r>
-        <w:t xml:space="preserve">on of Domain-Specific Languages, specialized languages built for a very specific purpose, </w:t>
-      </w:r>
-      <w:r>
-        <w:t xml:space="preserve">to solve problems in robotics, engineering, mathematics, and </w:t>
-      </w:r>
-      <w:r>
-        <w:t>the applied sciences</w:t>
+        <w:t xml:space="preserve"> wi</w:t>
       </w:r>
       <w:bookmarkStart w:id="0" w:name="_GoBack"/>
       <w:bookmarkEnd w:id="0"/>
       <w:r>
+        <w:t>ll make Rabbit useful for a variety of purposes, including the creati</w:t>
+      </w:r>
+      <w:r>
+        <w:t xml:space="preserve">on of Domain-Specific Languages, specialized languages built for a very specific purpose, </w:t>
+      </w:r>
+      <w:r>
+        <w:t xml:space="preserve">to solve problems in robotics, engineering, mathematics, and </w:t>
+      </w:r>
+      <w:r>
+        <w:t>the applied sciences</w:t>
+      </w:r>
+      <w:r>
         <w:t>.</w:t>
+      </w:r>
+      <w:r>
+        <w:t xml:space="preserve"> – Evan Hubinger</w:t>
       </w:r>
     </w:p>
     <w:sectPr>

</xml_diff>